<commit_message>
Diagramas de flujo del gateway en raspberry
</commit_message>
<xml_diff>
--- a/Plan de acción - Formato Alumnos.docx
+++ b/Plan de acción - Formato Alumnos.docx
@@ -672,8 +672,8 @@
         <w:tblLook w:val="04a0" w:noHBand="0" w:noVBand="1" w:firstColumn="1" w:lastRow="0" w:lastColumn="0" w:firstRow="1"/>
       </w:tblPr>
       <w:tblGrid>
-        <w:gridCol w:w="2858"/>
-        <w:gridCol w:w="6661"/>
+        <w:gridCol w:w="2857"/>
+        <w:gridCol w:w="6662"/>
       </w:tblGrid>
       <w:tr>
         <w:trPr>
@@ -681,7 +681,7 @@
         </w:trPr>
         <w:tc>
           <w:tcPr>
-            <w:tcW w:w="2858" w:type="dxa"/>
+            <w:tcW w:w="2857" w:type="dxa"/>
             <w:tcBorders/>
             <w:shd w:color="auto" w:fill="auto" w:val="clear"/>
           </w:tcPr>
@@ -715,7 +715,7 @@
         </w:tc>
         <w:tc>
           <w:tcPr>
-            <w:tcW w:w="6661" w:type="dxa"/>
+            <w:tcW w:w="6662" w:type="dxa"/>
             <w:tcBorders/>
             <w:shd w:color="auto" w:fill="auto" w:val="clear"/>
           </w:tcPr>
@@ -754,7 +754,7 @@
         </w:trPr>
         <w:tc>
           <w:tcPr>
-            <w:tcW w:w="2858" w:type="dxa"/>
+            <w:tcW w:w="2857" w:type="dxa"/>
             <w:tcBorders/>
             <w:shd w:color="auto" w:fill="auto" w:val="clear"/>
           </w:tcPr>
@@ -785,7 +785,7 @@
         </w:tc>
         <w:tc>
           <w:tcPr>
-            <w:tcW w:w="6661" w:type="dxa"/>
+            <w:tcW w:w="6662" w:type="dxa"/>
             <w:tcBorders/>
             <w:shd w:color="auto" w:fill="auto" w:val="clear"/>
           </w:tcPr>
@@ -821,7 +821,7 @@
         </w:trPr>
         <w:tc>
           <w:tcPr>
-            <w:tcW w:w="2858" w:type="dxa"/>
+            <w:tcW w:w="2857" w:type="dxa"/>
             <w:tcBorders/>
             <w:shd w:color="auto" w:fill="auto" w:val="clear"/>
           </w:tcPr>
@@ -855,7 +855,7 @@
         </w:tc>
         <w:tc>
           <w:tcPr>
-            <w:tcW w:w="6661" w:type="dxa"/>
+            <w:tcW w:w="6662" w:type="dxa"/>
             <w:tcBorders/>
             <w:shd w:color="auto" w:fill="auto" w:val="clear"/>
           </w:tcPr>
@@ -883,7 +883,7 @@
                 <w:szCs w:val="22"/>
                 <w:lang w:eastAsia="es-MX" w:bidi="ar-SA"/>
               </w:rPr>
-              <w:t>&lt;Esta clave la proporciona el profesor&gt;</w:t>
+              <w:t>30</w:t>
             </w:r>
           </w:p>
         </w:tc>
@@ -894,7 +894,7 @@
         </w:trPr>
         <w:tc>
           <w:tcPr>
-            <w:tcW w:w="2858" w:type="dxa"/>
+            <w:tcW w:w="2857" w:type="dxa"/>
             <w:tcBorders/>
             <w:shd w:color="auto" w:fill="auto" w:val="clear"/>
           </w:tcPr>
@@ -928,7 +928,7 @@
         </w:tc>
         <w:tc>
           <w:tcPr>
-            <w:tcW w:w="6661" w:type="dxa"/>
+            <w:tcW w:w="6662" w:type="dxa"/>
             <w:tcBorders/>
             <w:shd w:color="auto" w:fill="auto" w:val="clear"/>
           </w:tcPr>
@@ -967,7 +967,7 @@
         </w:trPr>
         <w:tc>
           <w:tcPr>
-            <w:tcW w:w="2858" w:type="dxa"/>
+            <w:tcW w:w="2857" w:type="dxa"/>
             <w:tcBorders/>
             <w:shd w:color="auto" w:fill="auto" w:val="clear"/>
           </w:tcPr>
@@ -1000,7 +1000,7 @@
         </w:tc>
         <w:tc>
           <w:tcPr>
-            <w:tcW w:w="6661" w:type="dxa"/>
+            <w:tcW w:w="6662" w:type="dxa"/>
             <w:tcBorders/>
             <w:shd w:color="auto" w:fill="auto" w:val="clear"/>
           </w:tcPr>
@@ -1039,7 +1039,7 @@
         </w:trPr>
         <w:tc>
           <w:tcPr>
-            <w:tcW w:w="2858" w:type="dxa"/>
+            <w:tcW w:w="2857" w:type="dxa"/>
             <w:tcBorders/>
             <w:shd w:color="auto" w:fill="auto" w:val="clear"/>
           </w:tcPr>
@@ -1072,7 +1072,7 @@
         </w:tc>
         <w:tc>
           <w:tcPr>
-            <w:tcW w:w="6661" w:type="dxa"/>
+            <w:tcW w:w="6662" w:type="dxa"/>
             <w:tcBorders/>
             <w:shd w:color="auto" w:fill="auto" w:val="clear"/>
           </w:tcPr>
@@ -1111,7 +1111,7 @@
         </w:trPr>
         <w:tc>
           <w:tcPr>
-            <w:tcW w:w="2858" w:type="dxa"/>
+            <w:tcW w:w="2857" w:type="dxa"/>
             <w:tcBorders/>
             <w:shd w:color="auto" w:fill="auto" w:val="clear"/>
           </w:tcPr>
@@ -1144,7 +1144,7 @@
         </w:tc>
         <w:tc>
           <w:tcPr>
-            <w:tcW w:w="6661" w:type="dxa"/>
+            <w:tcW w:w="6662" w:type="dxa"/>
             <w:tcBorders/>
             <w:shd w:color="auto" w:fill="auto" w:val="clear"/>
           </w:tcPr>
@@ -1180,7 +1180,7 @@
         </w:trPr>
         <w:tc>
           <w:tcPr>
-            <w:tcW w:w="2858" w:type="dxa"/>
+            <w:tcW w:w="2857" w:type="dxa"/>
             <w:tcBorders/>
             <w:shd w:color="auto" w:fill="auto" w:val="clear"/>
           </w:tcPr>
@@ -1214,7 +1214,7 @@
         </w:tc>
         <w:tc>
           <w:tcPr>
-            <w:tcW w:w="6661" w:type="dxa"/>
+            <w:tcW w:w="6662" w:type="dxa"/>
             <w:tcBorders/>
             <w:shd w:color="auto" w:fill="auto" w:val="clear"/>
           </w:tcPr>
@@ -1253,7 +1253,7 @@
         </w:trPr>
         <w:tc>
           <w:tcPr>
-            <w:tcW w:w="2858" w:type="dxa"/>
+            <w:tcW w:w="2857" w:type="dxa"/>
             <w:tcBorders/>
             <w:shd w:color="auto" w:fill="auto" w:val="clear"/>
           </w:tcPr>
@@ -1287,7 +1287,7 @@
         </w:tc>
         <w:tc>
           <w:tcPr>
-            <w:tcW w:w="6661" w:type="dxa"/>
+            <w:tcW w:w="6662" w:type="dxa"/>
             <w:tcBorders/>
             <w:shd w:color="auto" w:fill="auto" w:val="clear"/>
           </w:tcPr>
@@ -1326,7 +1326,7 @@
         </w:trPr>
         <w:tc>
           <w:tcPr>
-            <w:tcW w:w="2858" w:type="dxa"/>
+            <w:tcW w:w="2857" w:type="dxa"/>
             <w:tcBorders/>
             <w:shd w:color="auto" w:fill="auto" w:val="clear"/>
           </w:tcPr>
@@ -1360,7 +1360,7 @@
         </w:tc>
         <w:tc>
           <w:tcPr>
-            <w:tcW w:w="6661" w:type="dxa"/>
+            <w:tcW w:w="6662" w:type="dxa"/>
             <w:tcBorders/>
             <w:shd w:color="auto" w:fill="auto" w:val="clear"/>
           </w:tcPr>
@@ -1425,7 +1425,7 @@
         </w:trPr>
         <w:tc>
           <w:tcPr>
-            <w:tcW w:w="2858" w:type="dxa"/>
+            <w:tcW w:w="2857" w:type="dxa"/>
             <w:tcBorders/>
             <w:shd w:color="auto" w:fill="auto" w:val="clear"/>
           </w:tcPr>
@@ -1459,7 +1459,7 @@
         </w:tc>
         <w:tc>
           <w:tcPr>
-            <w:tcW w:w="6661" w:type="dxa"/>
+            <w:tcW w:w="6662" w:type="dxa"/>
             <w:tcBorders/>
             <w:shd w:color="auto" w:fill="auto" w:val="clear"/>
           </w:tcPr>
@@ -1498,7 +1498,7 @@
         </w:trPr>
         <w:tc>
           <w:tcPr>
-            <w:tcW w:w="2858" w:type="dxa"/>
+            <w:tcW w:w="2857" w:type="dxa"/>
             <w:tcBorders/>
             <w:shd w:color="auto" w:fill="auto" w:val="clear"/>
           </w:tcPr>
@@ -1531,7 +1531,7 @@
         </w:tc>
         <w:tc>
           <w:tcPr>
-            <w:tcW w:w="6661" w:type="dxa"/>
+            <w:tcW w:w="6662" w:type="dxa"/>
             <w:tcBorders/>
             <w:shd w:color="auto" w:fill="auto" w:val="clear"/>
           </w:tcPr>
@@ -1570,7 +1570,7 @@
         </w:trPr>
         <w:tc>
           <w:tcPr>
-            <w:tcW w:w="2858" w:type="dxa"/>
+            <w:tcW w:w="2857" w:type="dxa"/>
             <w:tcBorders/>
             <w:shd w:color="auto" w:fill="auto" w:val="clear"/>
           </w:tcPr>
@@ -1603,7 +1603,7 @@
         </w:tc>
         <w:tc>
           <w:tcPr>
-            <w:tcW w:w="6661" w:type="dxa"/>
+            <w:tcW w:w="6662" w:type="dxa"/>
             <w:tcBorders/>
             <w:shd w:color="auto" w:fill="auto" w:val="clear"/>
           </w:tcPr>
@@ -1642,7 +1642,7 @@
         </w:trPr>
         <w:tc>
           <w:tcPr>
-            <w:tcW w:w="2858" w:type="dxa"/>
+            <w:tcW w:w="2857" w:type="dxa"/>
             <w:tcBorders/>
             <w:shd w:color="auto" w:fill="auto" w:val="clear"/>
           </w:tcPr>
@@ -1676,7 +1676,7 @@
         </w:tc>
         <w:tc>
           <w:tcPr>
-            <w:tcW w:w="6661" w:type="dxa"/>
+            <w:tcW w:w="6662" w:type="dxa"/>
             <w:tcBorders/>
             <w:shd w:color="auto" w:fill="auto" w:val="clear"/>
           </w:tcPr>
@@ -1704,59 +1704,33 @@
                 <w:szCs w:val="22"/>
                 <w:lang w:eastAsia="es-MX" w:bidi="ar-SA"/>
               </w:rPr>
-              <w:t xml:space="preserve">El localizador de mascotas o personas en área delimitadas, funciona por medio del registro de direcciones mac de diferentes dispositivos inalámbricos localizadores, </w:t>
-            </w:r>
-            <w:r>
-              <w:rPr>
-                <w:rFonts w:eastAsia="Times New Roman" w:cs="Calibri" w:ascii="Ubuntu Light" w:hAnsi="Ubuntu Light"/>
-                <w:color w:val="767171"/>
-                <w:kern w:val="0"/>
-                <w:sz w:val="22"/>
-                <w:szCs w:val="22"/>
-                <w:lang w:eastAsia="es-MX" w:bidi="ar-SA"/>
-              </w:rPr>
-              <w:t>y puntos de acceso inalámbricos controlados;</w:t>
-            </w:r>
-            <w:r>
-              <w:rPr>
-                <w:rFonts w:eastAsia="Times New Roman" w:cs="Calibri" w:ascii="Ubuntu Light" w:hAnsi="Ubuntu Light"/>
-                <w:color w:val="767171"/>
-                <w:kern w:val="0"/>
-                <w:sz w:val="22"/>
-                <w:szCs w:val="22"/>
-                <w:lang w:eastAsia="es-MX" w:bidi="ar-SA"/>
-              </w:rPr>
-              <w:t xml:space="preserve"> sin embargo, </w:t>
-            </w:r>
-            <w:r>
-              <w:rPr>
-                <w:rFonts w:eastAsia="Times New Roman" w:cs="Calibri" w:ascii="Ubuntu Light" w:hAnsi="Ubuntu Light"/>
-                <w:color w:val="767171"/>
-                <w:kern w:val="0"/>
-                <w:sz w:val="22"/>
-                <w:szCs w:val="22"/>
-                <w:lang w:eastAsia="es-MX" w:bidi="ar-SA"/>
-              </w:rPr>
-              <w:t>agrega un elemento extra, el registro de dispositivos cercanos.</w:t>
-            </w:r>
-          </w:p>
-          <w:p>
-            <w:pPr>
-              <w:pStyle w:val="Normal"/>
-              <w:widowControl w:val="false"/>
-              <w:suppressAutoHyphens w:val="false"/>
-              <w:textAlignment w:val="auto"/>
-              <w:rPr>
-                <w:rFonts w:ascii="Ubuntu Light" w:hAnsi="Ubuntu Light" w:eastAsia="Times New Roman" w:cs="Calibri"/>
-                <w:color w:val="767171"/>
-                <w:kern w:val="0"/>
-                <w:sz w:val="22"/>
-                <w:szCs w:val="22"/>
-                <w:lang w:eastAsia="es-MX" w:bidi="ar-SA"/>
-              </w:rPr>
-            </w:pPr>
-            <w:r>
-              <w:rPr/>
+              <w:t>El localizador de mascotas o personas en área delimitadas, funciona por medio del registro de direcciones mac de diferentes dispositivos inalámbricos localizadores, y puntos de acceso inalámbricos controlados; sin embargo, agrega un elemento extra, el registro de dispositivos cercanos.</w:t>
+            </w:r>
+          </w:p>
+          <w:p>
+            <w:pPr>
+              <w:pStyle w:val="Normal"/>
+              <w:widowControl w:val="false"/>
+              <w:suppressAutoHyphens w:val="false"/>
+              <w:textAlignment w:val="auto"/>
+              <w:rPr>
+                <w:rFonts w:ascii="Ubuntu Light" w:hAnsi="Ubuntu Light" w:eastAsia="Times New Roman" w:cs="Calibri"/>
+                <w:color w:val="767171"/>
+                <w:kern w:val="0"/>
+                <w:sz w:val="22"/>
+                <w:szCs w:val="22"/>
+                <w:lang w:eastAsia="es-MX" w:bidi="ar-SA"/>
+              </w:rPr>
+            </w:pPr>
+            <w:r>
+              <w:rPr>
+                <w:rFonts w:eastAsia="Times New Roman" w:cs="Calibri" w:ascii="Ubuntu Light" w:hAnsi="Ubuntu Light"/>
+                <w:color w:val="767171"/>
+                <w:kern w:val="0"/>
+                <w:sz w:val="22"/>
+                <w:szCs w:val="22"/>
+                <w:lang w:eastAsia="es-MX" w:bidi="ar-SA"/>
+              </w:rPr>
             </w:r>
           </w:p>
           <w:p>
@@ -1961,16 +1935,6 @@
                 <w:lang w:eastAsia="es-MX" w:bidi="ar-SA"/>
               </w:rPr>
               <w:t>Una webapp recibe la lista de APP, y a partir de dicha información y las estaciones genera una visualización de su localización</w:t>
-            </w:r>
-            <w:r>
-              <w:rPr>
-                <w:rFonts w:eastAsia="Times New Roman" w:cs="Calibri" w:ascii="Ubuntu Light" w:hAnsi="Ubuntu Light"/>
-                <w:color w:val="767171"/>
-                <w:kern w:val="0"/>
-                <w:sz w:val="22"/>
-                <w:szCs w:val="22"/>
-                <w:lang w:eastAsia="es-MX" w:bidi="ar-SA"/>
-              </w:rPr>
               <w:br/>
             </w:r>
           </w:p>
@@ -1982,7 +1946,7 @@
         </w:trPr>
         <w:tc>
           <w:tcPr>
-            <w:tcW w:w="2858" w:type="dxa"/>
+            <w:tcW w:w="2857" w:type="dxa"/>
             <w:tcBorders/>
             <w:shd w:color="auto" w:fill="auto" w:val="clear"/>
           </w:tcPr>
@@ -2016,7 +1980,7 @@
         </w:tc>
         <w:tc>
           <w:tcPr>
-            <w:tcW w:w="6661" w:type="dxa"/>
+            <w:tcW w:w="6662" w:type="dxa"/>
             <w:tcBorders/>
             <w:shd w:color="auto" w:fill="auto" w:val="clear"/>
           </w:tcPr>
@@ -2111,6 +2075,90 @@
                 <w:lang w:eastAsia="es-MX" w:bidi="ar-SA"/>
               </w:rPr>
               <w:t>Un punto de acceso controlado.</w:t>
+            </w:r>
+          </w:p>
+          <w:p>
+            <w:pPr>
+              <w:pStyle w:val="Normal"/>
+              <w:widowControl w:val="false"/>
+              <w:numPr>
+                <w:ilvl w:val="0"/>
+                <w:numId w:val="3"/>
+              </w:numPr>
+              <w:suppressAutoHyphens w:val="false"/>
+              <w:textAlignment w:val="auto"/>
+              <w:rPr>
+                <w:rFonts w:ascii="Ubuntu Light" w:hAnsi="Ubuntu Light" w:eastAsia="Times New Roman" w:cs="Calibri"/>
+                <w:color w:val="767171"/>
+                <w:kern w:val="0"/>
+                <w:sz w:val="22"/>
+                <w:szCs w:val="22"/>
+                <w:lang w:eastAsia="es-MX" w:bidi="ar-SA"/>
+              </w:rPr>
+            </w:pPr>
+            <w:r>
+              <w:rPr>
+                <w:rFonts w:eastAsia="Times New Roman" w:cs="Calibri" w:ascii="Ubuntu Light" w:hAnsi="Ubuntu Light"/>
+                <w:color w:val="767171"/>
+                <w:kern w:val="0"/>
+                <w:sz w:val="22"/>
+                <w:szCs w:val="22"/>
+                <w:lang w:eastAsia="es-MX" w:bidi="ar-SA"/>
+              </w:rPr>
+              <w:t>Una raspberry PI o una computadora con al menos un 1GB de ram y un 4 GB de Almacenamiento</w:t>
+            </w:r>
+          </w:p>
+          <w:p>
+            <w:pPr>
+              <w:pStyle w:val="Normal"/>
+              <w:widowControl w:val="false"/>
+              <w:numPr>
+                <w:ilvl w:val="0"/>
+                <w:numId w:val="3"/>
+              </w:numPr>
+              <w:suppressAutoHyphens w:val="false"/>
+              <w:textAlignment w:val="auto"/>
+              <w:rPr>
+                <w:rFonts w:ascii="Ubuntu Light" w:hAnsi="Ubuntu Light" w:eastAsia="Times New Roman" w:cs="Calibri"/>
+                <w:color w:val="767171"/>
+                <w:kern w:val="0"/>
+                <w:sz w:val="22"/>
+                <w:szCs w:val="22"/>
+                <w:lang w:eastAsia="es-MX" w:bidi="ar-SA"/>
+              </w:rPr>
+            </w:pPr>
+            <w:r>
+              <w:rPr>
+                <w:rFonts w:eastAsia="Times New Roman" w:cs="Calibri" w:ascii="Ubuntu Light" w:hAnsi="Ubuntu Light"/>
+                <w:color w:val="767171"/>
+                <w:kern w:val="0"/>
+                <w:sz w:val="22"/>
+                <w:szCs w:val="22"/>
+                <w:lang w:eastAsia="es-MX" w:bidi="ar-SA"/>
+              </w:rPr>
+              <w:t>Un Servidor b</w:t>
+            </w:r>
+            <w:r>
+              <w:rPr>
+                <w:rFonts w:eastAsia="Times New Roman" w:cs="Calibri" w:ascii="Ubuntu Light" w:hAnsi="Ubuntu Light"/>
+                <w:color w:val="767171"/>
+                <w:kern w:val="0"/>
+                <w:sz w:val="22"/>
+                <w:szCs w:val="22"/>
+                <w:lang w:val="es-MX" w:eastAsia="es-MX" w:bidi="ar-SA"/>
+              </w:rPr>
+              <w:t>á</w:t>
+            </w:r>
+            <w:r>
+              <w:rPr>
+                <w:rFonts w:eastAsia="Times New Roman" w:cs="Calibri" w:ascii="Ubuntu Light" w:hAnsi="Ubuntu Light"/>
+                <w:color w:val="767171"/>
+                <w:kern w:val="0"/>
+                <w:sz w:val="22"/>
+                <w:szCs w:val="22"/>
+                <w:lang w:eastAsia="es-MX" w:bidi="ar-SA"/>
+              </w:rPr>
+              <w:t>sico</w:t>
             </w:r>
           </w:p>
         </w:tc>
@@ -2121,7 +2169,7 @@
         </w:trPr>
         <w:tc>
           <w:tcPr>
-            <w:tcW w:w="2858" w:type="dxa"/>
+            <w:tcW w:w="2857" w:type="dxa"/>
             <w:tcBorders/>
             <w:shd w:color="auto" w:fill="auto" w:val="clear"/>
           </w:tcPr>
@@ -2155,7 +2203,7 @@
         </w:tc>
         <w:tc>
           <w:tcPr>
-            <w:tcW w:w="6661" w:type="dxa"/>
+            <w:tcW w:w="6662" w:type="dxa"/>
             <w:tcBorders/>
             <w:shd w:color="auto" w:fill="auto" w:val="clear"/>
           </w:tcPr>
@@ -2194,7 +2242,7 @@
         </w:trPr>
         <w:tc>
           <w:tcPr>
-            <w:tcW w:w="2858" w:type="dxa"/>
+            <w:tcW w:w="2857" w:type="dxa"/>
             <w:tcBorders/>
             <w:shd w:color="auto" w:fill="auto" w:val="clear"/>
           </w:tcPr>
@@ -2227,7 +2275,7 @@
         </w:tc>
         <w:tc>
           <w:tcPr>
-            <w:tcW w:w="6661" w:type="dxa"/>
+            <w:tcW w:w="6662" w:type="dxa"/>
             <w:tcBorders/>
             <w:shd w:color="auto" w:fill="auto" w:val="clear"/>
           </w:tcPr>
@@ -2266,7 +2314,7 @@
         </w:trPr>
         <w:tc>
           <w:tcPr>
-            <w:tcW w:w="2858" w:type="dxa"/>
+            <w:tcW w:w="2857" w:type="dxa"/>
             <w:tcBorders/>
             <w:shd w:color="auto" w:fill="auto" w:val="clear"/>
           </w:tcPr>
@@ -2299,7 +2347,7 @@
         </w:tc>
         <w:tc>
           <w:tcPr>
-            <w:tcW w:w="6661" w:type="dxa"/>
+            <w:tcW w:w="6662" w:type="dxa"/>
             <w:tcBorders/>
             <w:shd w:color="auto" w:fill="auto" w:val="clear"/>
           </w:tcPr>
@@ -2338,7 +2386,7 @@
         </w:trPr>
         <w:tc>
           <w:tcPr>
-            <w:tcW w:w="2858" w:type="dxa"/>
+            <w:tcW w:w="2857" w:type="dxa"/>
             <w:tcBorders/>
             <w:shd w:color="auto" w:fill="auto" w:val="clear"/>
           </w:tcPr>
@@ -2372,7 +2420,7 @@
         </w:tc>
         <w:tc>
           <w:tcPr>
-            <w:tcW w:w="6661" w:type="dxa"/>
+            <w:tcW w:w="6662" w:type="dxa"/>
             <w:tcBorders/>
             <w:shd w:color="auto" w:fill="auto" w:val="clear"/>
           </w:tcPr>
@@ -2416,7 +2464,7 @@
         </w:trPr>
         <w:tc>
           <w:tcPr>
-            <w:tcW w:w="2858" w:type="dxa"/>
+            <w:tcW w:w="2857" w:type="dxa"/>
             <w:tcBorders/>
             <w:shd w:color="auto" w:fill="auto" w:val="clear"/>
           </w:tcPr>
@@ -2450,7 +2498,7 @@
         </w:tc>
         <w:tc>
           <w:tcPr>
-            <w:tcW w:w="6661" w:type="dxa"/>
+            <w:tcW w:w="6662" w:type="dxa"/>
             <w:tcBorders/>
             <w:shd w:color="auto" w:fill="auto" w:val="clear"/>
           </w:tcPr>
@@ -2489,7 +2537,7 @@
         </w:trPr>
         <w:tc>
           <w:tcPr>
-            <w:tcW w:w="2858" w:type="dxa"/>
+            <w:tcW w:w="2857" w:type="dxa"/>
             <w:tcBorders/>
             <w:shd w:color="auto" w:fill="auto" w:val="clear"/>
           </w:tcPr>
@@ -2522,7 +2570,7 @@
         </w:tc>
         <w:tc>
           <w:tcPr>
-            <w:tcW w:w="6661" w:type="dxa"/>
+            <w:tcW w:w="6662" w:type="dxa"/>
             <w:tcBorders/>
             <w:shd w:color="auto" w:fill="auto" w:val="clear"/>
           </w:tcPr>
@@ -2561,7 +2609,7 @@
         </w:trPr>
         <w:tc>
           <w:tcPr>
-            <w:tcW w:w="2858" w:type="dxa"/>
+            <w:tcW w:w="2857" w:type="dxa"/>
             <w:tcBorders/>
             <w:shd w:color="auto" w:fill="auto" w:val="clear"/>
           </w:tcPr>
@@ -2594,7 +2642,7 @@
         </w:tc>
         <w:tc>
           <w:tcPr>
-            <w:tcW w:w="6661" w:type="dxa"/>
+            <w:tcW w:w="6662" w:type="dxa"/>
             <w:tcBorders/>
             <w:shd w:color="auto" w:fill="auto" w:val="clear"/>
           </w:tcPr>
@@ -2633,7 +2681,7 @@
         </w:trPr>
         <w:tc>
           <w:tcPr>
-            <w:tcW w:w="2858" w:type="dxa"/>
+            <w:tcW w:w="2857" w:type="dxa"/>
             <w:tcBorders/>
             <w:shd w:color="auto" w:fill="auto" w:val="clear"/>
           </w:tcPr>
@@ -2667,7 +2715,7 @@
         </w:tc>
         <w:tc>
           <w:tcPr>
-            <w:tcW w:w="6661" w:type="dxa"/>
+            <w:tcW w:w="6662" w:type="dxa"/>
             <w:tcBorders/>
             <w:shd w:color="auto" w:fill="auto" w:val="clear"/>
           </w:tcPr>
@@ -2817,7 +2865,7 @@
     </w:r>
     <w:r>
       <w:drawing>
-        <wp:anchor behindDoc="0" distT="0" distB="0" distL="114300" distR="114300" simplePos="0" locked="0" layoutInCell="0" allowOverlap="1" relativeHeight="9">
+        <wp:anchor behindDoc="1" distT="0" distB="0" distL="114300" distR="114300" simplePos="0" locked="0" layoutInCell="0" allowOverlap="1" relativeHeight="9">
           <wp:simplePos x="0" y="0"/>
           <wp:positionH relativeFrom="column">
             <wp:posOffset>5492115</wp:posOffset>
@@ -2917,7 +2965,7 @@
     <w:r>
       <w:rPr/>
       <w:drawing>
-        <wp:anchor behindDoc="0" distT="0" distB="0" distL="114300" distR="114300" simplePos="0" locked="0" layoutInCell="0" allowOverlap="1" relativeHeight="5">
+        <wp:anchor behindDoc="1" distT="0" distB="0" distL="114300" distR="114300" simplePos="0" locked="0" layoutInCell="0" allowOverlap="1" relativeHeight="5">
           <wp:simplePos x="0" y="0"/>
           <wp:positionH relativeFrom="column">
             <wp:posOffset>-22225</wp:posOffset>

</xml_diff>